<commit_message>
doc view appt page
</commit_message>
<xml_diff>
--- a/CS157A Final Report.docx
+++ b/CS157A Final Report.docx
@@ -34,6 +34,7 @@
           <w:szCs w:val="40"/>
         </w:rPr>
       </w:pPr>
+      <w:proofErr w:type="spellStart"/>
       <w:r>
         <w:rPr>
           <w:rFonts w:ascii="Georgia" w:hAnsi="Georgia"/>
@@ -42,7 +43,18 @@
           <w:sz w:val="40"/>
           <w:szCs w:val="40"/>
         </w:rPr>
-        <w:t>WeCare Hospital Management System</w:t>
+        <w:t>WeCare</w:t>
+      </w:r>
+      <w:proofErr w:type="spellEnd"/>
+      <w:r>
+        <w:rPr>
+          <w:rFonts w:ascii="Georgia" w:hAnsi="Georgia"/>
+          <w:b/>
+          <w:bCs/>
+          <w:sz w:val="40"/>
+          <w:szCs w:val="40"/>
+        </w:rPr>
+        <w:t xml:space="preserve"> Hospital Management System</w:t>
       </w:r>
     </w:p>
     <w:p>
@@ -316,8 +328,17 @@
           <w:sz w:val="28"/>
           <w:szCs w:val="28"/>
         </w:rPr>
-        <w:t>Team #19: Nicholas Hsiao, Huynh Phan, Diana Sok</w:t>
-      </w:r>
+        <w:t xml:space="preserve">Team #19: Nicholas Hsiao, Huynh Phan, Diana </w:t>
+      </w:r>
+      <w:proofErr w:type="spellStart"/>
+      <w:r>
+        <w:rPr>
+          <w:sz w:val="28"/>
+          <w:szCs w:val="28"/>
+        </w:rPr>
+        <w:t>Sok</w:t>
+      </w:r>
+      <w:proofErr w:type="spellEnd"/>
     </w:p>
     <w:p>
       <w:pPr>
@@ -2287,7 +2308,23 @@
         <w:spacing w:line="276" w:lineRule="auto"/>
       </w:pPr>
       <w:r>
-        <w:t>Our application will follow the three-tier architecture structure specified in the diagram on the following page. For client browser we will be using Google Chrome. The front-end and user interface will be built using JavaScript and ReactJS as the framework. Our project will use Node.js and Express.js for hosting the web server. Finally, we will be using SQL and the MySQL RDBMS for our database tier.</w:t>
+        <w:t xml:space="preserve">Our application will follow the three-tier architecture structure specified in the diagram on the following page. For client </w:t>
+      </w:r>
+      <w:proofErr w:type="gramStart"/>
+      <w:r>
+        <w:t>browser</w:t>
+      </w:r>
+      <w:proofErr w:type="gramEnd"/>
+      <w:r>
+        <w:t xml:space="preserve"> we will be using Google Chrome. The front-end and user interface will be built using JavaScript and </w:t>
+      </w:r>
+      <w:proofErr w:type="spellStart"/>
+      <w:r>
+        <w:t>ReactJS</w:t>
+      </w:r>
+      <w:proofErr w:type="spellEnd"/>
+      <w:r>
+        <w:t xml:space="preserve"> as the framework. Our project will use Node.js and Express.js for hosting the web server. Finally, we will be using SQL and the MySQL RDBMS for our database tier.</w:t>
       </w:r>
     </w:p>
     <w:p>
@@ -2401,7 +2438,15 @@
       <w:bookmarkStart w:id="9" w:name="_dy6vkm2"/>
       <w:bookmarkEnd w:id="9"/>
       <w:r>
-        <w:t>As we are only mimicking an actual three-tier architecture and using LocalHost, the entire three- tier architecture set-up must be replicated to run this application. Listed below are the hardware specifications of the laptops each member is using to run a server.</w:t>
+        <w:t xml:space="preserve">As we are only mimicking an actual three-tier architecture and using </w:t>
+      </w:r>
+      <w:proofErr w:type="spellStart"/>
+      <w:r>
+        <w:t>LocalHost</w:t>
+      </w:r>
+      <w:proofErr w:type="spellEnd"/>
+      <w:r>
+        <w:t>, the entire three- tier architecture set-up must be replicated to run this application. Listed below are the hardware specifications of the laptops each member is using to run a server.</w:t>
       </w:r>
     </w:p>
     <w:p>
@@ -2741,8 +2786,13 @@
               <w:pStyle w:val="BodyA"/>
               <w:spacing w:line="276" w:lineRule="auto"/>
             </w:pPr>
-            <w:r>
-              <w:t>macOS High Sierra (10.13.6)</w:t>
+            <w:proofErr w:type="spellStart"/>
+            <w:r>
+              <w:t>macOS</w:t>
+            </w:r>
+            <w:proofErr w:type="spellEnd"/>
+            <w:r>
+              <w:t xml:space="preserve"> High Sierra (10.13.6)</w:t>
             </w:r>
           </w:p>
         </w:tc>
@@ -3533,8 +3583,13 @@
               <w:pStyle w:val="BodyA"/>
               <w:spacing w:line="276" w:lineRule="auto"/>
             </w:pPr>
-            <w:r>
-              <w:t>macOS Mojave (10.14.5)</w:t>
+            <w:proofErr w:type="spellStart"/>
+            <w:r>
+              <w:t>macOS</w:t>
+            </w:r>
+            <w:proofErr w:type="spellEnd"/>
+            <w:r>
+              <w:t xml:space="preserve"> Mojave (10.14.5)</w:t>
             </w:r>
           </w:p>
         </w:tc>
@@ -8237,7 +8292,23 @@
         <w:spacing w:line="276" w:lineRule="auto"/>
       </w:pPr>
       <w:r>
-        <w:t>Rooms: Rooms are have a number and are on some floor of some building. Each room is either booked or unbooked.</w:t>
+        <w:t xml:space="preserve">Rooms: Rooms are </w:t>
+      </w:r>
+      <w:proofErr w:type="gramStart"/>
+      <w:r>
+        <w:t>have</w:t>
+      </w:r>
+      <w:proofErr w:type="gramEnd"/>
+      <w:r>
+        <w:t xml:space="preserve"> a number and are on some floor of some building. Each room is either booked or </w:t>
+      </w:r>
+      <w:proofErr w:type="spellStart"/>
+      <w:r>
+        <w:t>unbooked</w:t>
+      </w:r>
+      <w:proofErr w:type="spellEnd"/>
+      <w:r>
+        <w:t>.</w:t>
       </w:r>
     </w:p>
     <w:p>
@@ -8544,6 +8615,7 @@
         </w:numPr>
         <w:spacing w:line="276" w:lineRule="auto"/>
       </w:pPr>
+      <w:proofErr w:type="gramStart"/>
       <w:r>
         <w:rPr>
           <w:b/>
@@ -8552,7 +8624,11 @@
         <w:t>Patients</w:t>
       </w:r>
       <w:r>
-        <w:t xml:space="preserve">(name, address, password, </w:t>
+        <w:t>(</w:t>
+      </w:r>
+      <w:proofErr w:type="gramEnd"/>
+      <w:r>
+        <w:t xml:space="preserve">name, address, password, </w:t>
       </w:r>
       <w:r>
         <w:rPr>
@@ -8573,6 +8649,7 @@
         </w:numPr>
         <w:spacing w:line="276" w:lineRule="auto"/>
       </w:pPr>
+      <w:proofErr w:type="gramStart"/>
       <w:r>
         <w:rPr>
           <w:b/>
@@ -8581,7 +8658,19 @@
         <w:t>Doctors</w:t>
       </w:r>
       <w:r>
-        <w:t xml:space="preserve">(name, password, uid, gender, </w:t>
+        <w:t>(</w:t>
+      </w:r>
+      <w:proofErr w:type="gramEnd"/>
+      <w:r>
+        <w:t xml:space="preserve">name, password, </w:t>
+      </w:r>
+      <w:proofErr w:type="spellStart"/>
+      <w:r>
+        <w:t>uid</w:t>
+      </w:r>
+      <w:proofErr w:type="spellEnd"/>
+      <w:r>
+        <w:t xml:space="preserve">, gender, </w:t>
       </w:r>
       <w:r>
         <w:rPr>
@@ -8602,6 +8691,7 @@
         </w:numPr>
         <w:spacing w:line="276" w:lineRule="auto"/>
       </w:pPr>
+      <w:proofErr w:type="gramStart"/>
       <w:r>
         <w:rPr>
           <w:b/>
@@ -8610,14 +8700,33 @@
         <w:t>Appointments</w:t>
       </w:r>
       <w:r>
-        <w:t xml:space="preserve">(endTime, startTime, date, status, </w:t>
-      </w:r>
+        <w:t>(</w:t>
+      </w:r>
+      <w:proofErr w:type="spellStart"/>
+      <w:proofErr w:type="gramEnd"/>
+      <w:r>
+        <w:t>endTime</w:t>
+      </w:r>
+      <w:proofErr w:type="spellEnd"/>
+      <w:r>
+        <w:t xml:space="preserve">, </w:t>
+      </w:r>
+      <w:proofErr w:type="spellStart"/>
+      <w:r>
+        <w:t>startTime</w:t>
+      </w:r>
+      <w:proofErr w:type="spellEnd"/>
+      <w:r>
+        <w:t xml:space="preserve">, date, status, </w:t>
+      </w:r>
+      <w:proofErr w:type="spellStart"/>
       <w:r>
         <w:rPr>
           <w:u w:val="single"/>
         </w:rPr>
         <w:t>uid</w:t>
       </w:r>
+      <w:proofErr w:type="spellEnd"/>
       <w:r>
         <w:t>)</w:t>
       </w:r>
@@ -8631,6 +8740,7 @@
         </w:numPr>
         <w:spacing w:line="276" w:lineRule="auto"/>
       </w:pPr>
+      <w:proofErr w:type="gramStart"/>
       <w:r>
         <w:rPr>
           <w:b/>
@@ -8639,7 +8749,11 @@
         <w:t>Buildings</w:t>
       </w:r>
       <w:r>
-        <w:t xml:space="preserve">(address, </w:t>
+        <w:t>(</w:t>
+      </w:r>
+      <w:proofErr w:type="gramEnd"/>
+      <w:r>
+        <w:t xml:space="preserve">address, </w:t>
       </w:r>
       <w:r>
         <w:rPr>
@@ -8660,6 +8774,7 @@
         </w:numPr>
         <w:spacing w:line="276" w:lineRule="auto"/>
       </w:pPr>
+      <w:proofErr w:type="gramStart"/>
       <w:r>
         <w:rPr>
           <w:b/>
@@ -8668,7 +8783,11 @@
         <w:t>Rooms</w:t>
       </w:r>
       <w:r>
-        <w:t xml:space="preserve">(status, </w:t>
+        <w:t>(</w:t>
+      </w:r>
+      <w:proofErr w:type="gramEnd"/>
+      <w:r>
+        <w:t xml:space="preserve">status, </w:t>
       </w:r>
       <w:r>
         <w:rPr>
@@ -8679,12 +8798,14 @@
       <w:r>
         <w:t xml:space="preserve">, </w:t>
       </w:r>
+      <w:proofErr w:type="spellStart"/>
       <w:r>
         <w:rPr>
           <w:u w:val="single"/>
         </w:rPr>
         <w:t>roomNumber</w:t>
       </w:r>
+      <w:proofErr w:type="spellEnd"/>
       <w:r>
         <w:t>)</w:t>
       </w:r>
@@ -8698,6 +8819,8 @@
         </w:numPr>
         <w:spacing w:line="276" w:lineRule="auto"/>
       </w:pPr>
+      <w:proofErr w:type="spellStart"/>
+      <w:proofErr w:type="gramStart"/>
       <w:r>
         <w:rPr>
           <w:b/>
@@ -8705,15 +8828,22 @@
         </w:rPr>
         <w:t>MedicalHistory</w:t>
       </w:r>
-      <w:r>
-        <w:t xml:space="preserve">(allergies, gender, conditions, surgeries, medication, </w:t>
-      </w:r>
+      <w:proofErr w:type="spellEnd"/>
+      <w:r>
+        <w:t>(</w:t>
+      </w:r>
+      <w:proofErr w:type="gramEnd"/>
+      <w:r>
+        <w:t xml:space="preserve">allergies, gender, conditions, surgeries, medication, </w:t>
+      </w:r>
+      <w:proofErr w:type="spellStart"/>
       <w:r>
         <w:rPr>
           <w:u w:val="single"/>
         </w:rPr>
         <w:t>uid</w:t>
       </w:r>
+      <w:proofErr w:type="spellEnd"/>
       <w:r>
         <w:t>)</w:t>
       </w:r>
@@ -8727,6 +8857,7 @@
         </w:numPr>
         <w:spacing w:line="276" w:lineRule="auto"/>
       </w:pPr>
+      <w:proofErr w:type="gramStart"/>
       <w:r>
         <w:rPr>
           <w:b/>
@@ -8735,14 +8866,49 @@
         <w:t>Schedules</w:t>
       </w:r>
       <w:r>
-        <w:t xml:space="preserve">(daysOff, breakTime, startTime, endTime, </w:t>
-      </w:r>
+        <w:t>(</w:t>
+      </w:r>
+      <w:proofErr w:type="spellStart"/>
+      <w:proofErr w:type="gramEnd"/>
+      <w:r>
+        <w:t>daysOff</w:t>
+      </w:r>
+      <w:proofErr w:type="spellEnd"/>
+      <w:r>
+        <w:t xml:space="preserve">, </w:t>
+      </w:r>
+      <w:proofErr w:type="spellStart"/>
+      <w:r>
+        <w:t>breakTime</w:t>
+      </w:r>
+      <w:proofErr w:type="spellEnd"/>
+      <w:r>
+        <w:t xml:space="preserve">, </w:t>
+      </w:r>
+      <w:proofErr w:type="spellStart"/>
+      <w:r>
+        <w:t>startTime</w:t>
+      </w:r>
+      <w:proofErr w:type="spellEnd"/>
+      <w:r>
+        <w:t xml:space="preserve">, </w:t>
+      </w:r>
+      <w:proofErr w:type="spellStart"/>
+      <w:r>
+        <w:t>endTime</w:t>
+      </w:r>
+      <w:proofErr w:type="spellEnd"/>
+      <w:r>
+        <w:t xml:space="preserve">, </w:t>
+      </w:r>
+      <w:proofErr w:type="spellStart"/>
       <w:r>
         <w:rPr>
           <w:u w:val="single"/>
         </w:rPr>
         <w:t>uid</w:t>
       </w:r>
+      <w:proofErr w:type="spellEnd"/>
       <w:r>
         <w:t>)</w:t>
       </w:r>
@@ -8756,6 +8922,8 @@
         </w:numPr>
         <w:spacing w:line="276" w:lineRule="auto"/>
       </w:pPr>
+      <w:proofErr w:type="spellStart"/>
+      <w:proofErr w:type="gramStart"/>
       <w:r>
         <w:rPr>
           <w:b/>
@@ -8763,33 +8931,44 @@
         </w:rPr>
         <w:t>PatientsSeeDoc</w:t>
       </w:r>
-      <w:r>
-        <w:t xml:space="preserve">(concerns, symptoms, </w:t>
-      </w:r>
+      <w:proofErr w:type="spellEnd"/>
+      <w:r>
+        <w:t>(</w:t>
+      </w:r>
+      <w:proofErr w:type="gramEnd"/>
+      <w:r>
+        <w:t xml:space="preserve">concerns, symptoms, </w:t>
+      </w:r>
+      <w:proofErr w:type="spellStart"/>
       <w:r>
         <w:rPr>
           <w:u w:val="single"/>
         </w:rPr>
         <w:t>patientEmail</w:t>
       </w:r>
+      <w:proofErr w:type="spellEnd"/>
       <w:r>
         <w:t xml:space="preserve">, </w:t>
       </w:r>
+      <w:proofErr w:type="spellStart"/>
       <w:r>
         <w:rPr>
           <w:u w:val="single"/>
         </w:rPr>
         <w:t>appointmentUid</w:t>
       </w:r>
+      <w:proofErr w:type="spellEnd"/>
       <w:r>
         <w:t xml:space="preserve">, </w:t>
       </w:r>
+      <w:proofErr w:type="spellStart"/>
       <w:r>
         <w:rPr>
           <w:u w:val="single"/>
         </w:rPr>
         <w:t>doctorEmail</w:t>
       </w:r>
+      <w:proofErr w:type="spellEnd"/>
       <w:r>
         <w:t>)</w:t>
       </w:r>
@@ -8803,6 +8982,7 @@
         </w:numPr>
         <w:spacing w:line="276" w:lineRule="auto"/>
       </w:pPr>
+      <w:proofErr w:type="gramStart"/>
       <w:r>
         <w:rPr>
           <w:b/>
@@ -8811,32 +8991,42 @@
         <w:t>Diagnoses</w:t>
       </w:r>
       <w:r>
-        <w:t xml:space="preserve">(diagnosis, prescriptions, </w:t>
-      </w:r>
+        <w:t>(</w:t>
+      </w:r>
+      <w:proofErr w:type="gramEnd"/>
+      <w:r>
+        <w:t xml:space="preserve">diagnosis, prescriptions, </w:t>
+      </w:r>
+      <w:proofErr w:type="spellStart"/>
       <w:r>
         <w:rPr>
           <w:u w:val="single"/>
         </w:rPr>
         <w:t>patientEmail</w:t>
       </w:r>
+      <w:proofErr w:type="spellEnd"/>
       <w:r>
         <w:t xml:space="preserve">, </w:t>
       </w:r>
+      <w:proofErr w:type="spellStart"/>
       <w:r>
         <w:rPr>
           <w:u w:val="single"/>
         </w:rPr>
         <w:t>appointmentUid</w:t>
       </w:r>
+      <w:proofErr w:type="spellEnd"/>
       <w:r>
         <w:t xml:space="preserve">, </w:t>
       </w:r>
+      <w:proofErr w:type="spellStart"/>
       <w:r>
         <w:rPr>
           <w:u w:val="single"/>
         </w:rPr>
         <w:t>doctorEmai</w:t>
       </w:r>
+      <w:proofErr w:type="spellEnd"/>
       <w:r>
         <w:t>)</w:t>
       </w:r>
@@ -8850,6 +9040,8 @@
         </w:numPr>
         <w:spacing w:line="276" w:lineRule="auto"/>
       </w:pPr>
+      <w:proofErr w:type="spellStart"/>
+      <w:proofErr w:type="gramStart"/>
       <w:r>
         <w:rPr>
           <w:b/>
@@ -8857,24 +9049,30 @@
         </w:rPr>
         <w:t>AppointmentToRooms</w:t>
       </w:r>
+      <w:proofErr w:type="spellEnd"/>
       <w:r>
         <w:t>(</w:t>
       </w:r>
+      <w:proofErr w:type="spellStart"/>
+      <w:proofErr w:type="gramEnd"/>
       <w:r>
         <w:rPr>
           <w:u w:val="single"/>
         </w:rPr>
         <w:t>appointmentUid</w:t>
       </w:r>
+      <w:proofErr w:type="spellEnd"/>
       <w:r>
         <w:t xml:space="preserve">, </w:t>
       </w:r>
+      <w:proofErr w:type="spellStart"/>
       <w:r>
         <w:rPr>
           <w:u w:val="single"/>
         </w:rPr>
         <w:t>roomNumber</w:t>
       </w:r>
+      <w:proofErr w:type="spellEnd"/>
       <w:r>
         <w:t xml:space="preserve">, </w:t>
       </w:r>
@@ -8887,12 +9085,14 @@
       <w:r>
         <w:t xml:space="preserve">, </w:t>
       </w:r>
+      <w:proofErr w:type="spellStart"/>
       <w:r>
         <w:rPr>
           <w:u w:val="single"/>
         </w:rPr>
         <w:t>buildingName</w:t>
       </w:r>
+      <w:proofErr w:type="spellEnd"/>
       <w:r>
         <w:t>)</w:t>
       </w:r>
@@ -9882,26 +10082,35 @@
       <w:r>
         <w:t>(</w:t>
       </w:r>
+      <w:proofErr w:type="spellStart"/>
       <w:r>
         <w:rPr>
           <w:u w:val="single"/>
         </w:rPr>
         <w:t>uid</w:t>
       </w:r>
+      <w:proofErr w:type="spellEnd"/>
       <w:r>
         <w:t xml:space="preserve">, </w:t>
       </w:r>
+      <w:proofErr w:type="spellStart"/>
       <w:r>
         <w:t>startTime</w:t>
       </w:r>
+      <w:proofErr w:type="spellEnd"/>
       <w:r>
         <w:t xml:space="preserve">, </w:t>
       </w:r>
+      <w:proofErr w:type="spellStart"/>
       <w:r>
         <w:t>en</w:t>
       </w:r>
       <w:r>
-        <w:t>dTime, date, status)</w:t>
+        <w:t>dTime</w:t>
+      </w:r>
+      <w:proofErr w:type="spellEnd"/>
+      <w:r>
+        <w:t>, date, status)</w:t>
       </w:r>
     </w:p>
     <w:p>
@@ -9975,21 +10184,25 @@
       <w:r>
         <w:t>(</w:t>
       </w:r>
+      <w:proofErr w:type="spellStart"/>
       <w:r>
         <w:rPr>
           <w:u w:val="single"/>
         </w:rPr>
         <w:t>building_name</w:t>
       </w:r>
+      <w:proofErr w:type="spellEnd"/>
       <w:r>
         <w:t xml:space="preserve">, </w:t>
       </w:r>
+      <w:proofErr w:type="spellStart"/>
       <w:r>
         <w:rPr>
           <w:u w:val="single"/>
         </w:rPr>
         <w:t>roomNumber</w:t>
       </w:r>
+      <w:proofErr w:type="spellEnd"/>
       <w:r>
         <w:t xml:space="preserve">, </w:t>
       </w:r>
@@ -10009,6 +10222,7 @@
         </w:numPr>
         <w:spacing w:line="276" w:lineRule="auto"/>
       </w:pPr>
+      <w:proofErr w:type="spellStart"/>
       <w:r>
         <w:rPr>
           <w:b/>
@@ -10016,6 +10230,7 @@
         </w:rPr>
         <w:t>MedicalHistory</w:t>
       </w:r>
+      <w:proofErr w:type="spellEnd"/>
       <w:r>
         <w:rPr>
           <w:b/>
@@ -10026,12 +10241,14 @@
       <w:r>
         <w:t>(</w:t>
       </w:r>
+      <w:proofErr w:type="spellStart"/>
       <w:r>
         <w:rPr>
           <w:u w:val="single"/>
         </w:rPr>
         <w:t>uid</w:t>
       </w:r>
+      <w:proofErr w:type="spellEnd"/>
       <w:r>
         <w:t xml:space="preserve">, </w:t>
       </w:r>
@@ -10071,21 +10288,46 @@
       <w:r>
         <w:t>(</w:t>
       </w:r>
+      <w:proofErr w:type="spellStart"/>
       <w:r>
         <w:rPr>
           <w:u w:val="single"/>
         </w:rPr>
         <w:t>uid</w:t>
       </w:r>
+      <w:proofErr w:type="spellEnd"/>
       <w:r>
         <w:t xml:space="preserve">, </w:t>
       </w:r>
+      <w:proofErr w:type="spellStart"/>
       <w:r>
         <w:t>daysOff</w:t>
       </w:r>
-      <w:r>
-        <w:t>, breakTime, startTime, endTime</w:t>
-      </w:r>
+      <w:proofErr w:type="spellEnd"/>
+      <w:r>
+        <w:t xml:space="preserve">, </w:t>
+      </w:r>
+      <w:proofErr w:type="spellStart"/>
+      <w:r>
+        <w:t>breakTime</w:t>
+      </w:r>
+      <w:proofErr w:type="spellEnd"/>
+      <w:r>
+        <w:t xml:space="preserve">, </w:t>
+      </w:r>
+      <w:proofErr w:type="spellStart"/>
+      <w:r>
+        <w:t>startTime</w:t>
+      </w:r>
+      <w:proofErr w:type="spellEnd"/>
+      <w:r>
+        <w:t xml:space="preserve">, </w:t>
+      </w:r>
+      <w:proofErr w:type="spellStart"/>
+      <w:r>
+        <w:t>endTime</w:t>
+      </w:r>
+      <w:proofErr w:type="spellEnd"/>
       <w:r>
         <w:t>)</w:t>
       </w:r>
@@ -10099,6 +10341,7 @@
         </w:numPr>
         <w:spacing w:line="276" w:lineRule="auto"/>
       </w:pPr>
+      <w:proofErr w:type="spellStart"/>
       <w:r>
         <w:rPr>
           <w:b/>
@@ -10106,6 +10349,7 @@
         </w:rPr>
         <w:t>PatientsSeeDoc</w:t>
       </w:r>
+      <w:proofErr w:type="spellEnd"/>
       <w:r>
         <w:rPr>
           <w:b/>
@@ -10116,6 +10360,7 @@
       <w:r>
         <w:t>(</w:t>
       </w:r>
+      <w:proofErr w:type="spellStart"/>
       <w:r>
         <w:rPr>
           <w:u w:val="single"/>
@@ -10128,9 +10373,11 @@
         </w:rPr>
         <w:t>id</w:t>
       </w:r>
+      <w:proofErr w:type="spellEnd"/>
       <w:r>
         <w:t xml:space="preserve">, </w:t>
       </w:r>
+      <w:proofErr w:type="spellStart"/>
       <w:r>
         <w:rPr>
           <w:u w:val="single"/>
@@ -10143,9 +10390,11 @@
         </w:rPr>
         <w:t>mail</w:t>
       </w:r>
+      <w:proofErr w:type="spellEnd"/>
       <w:r>
         <w:t xml:space="preserve">, </w:t>
       </w:r>
+      <w:proofErr w:type="spellStart"/>
       <w:r>
         <w:rPr>
           <w:u w:val="single"/>
@@ -10158,6 +10407,7 @@
         </w:rPr>
         <w:t>mail</w:t>
       </w:r>
+      <w:proofErr w:type="spellEnd"/>
       <w:r>
         <w:t>,</w:t>
       </w:r>
@@ -10191,6 +10441,7 @@
       <w:r>
         <w:t>(</w:t>
       </w:r>
+      <w:proofErr w:type="spellStart"/>
       <w:r>
         <w:rPr>
           <w:u w:val="single"/>
@@ -10203,9 +10454,11 @@
         </w:rPr>
         <w:t>mail</w:t>
       </w:r>
+      <w:proofErr w:type="spellEnd"/>
       <w:r>
         <w:t xml:space="preserve">, </w:t>
       </w:r>
+      <w:proofErr w:type="spellStart"/>
       <w:r>
         <w:rPr>
           <w:u w:val="single"/>
@@ -10218,9 +10471,11 @@
         </w:rPr>
         <w:t>id</w:t>
       </w:r>
+      <w:proofErr w:type="spellEnd"/>
       <w:r>
         <w:t xml:space="preserve">, </w:t>
       </w:r>
+      <w:proofErr w:type="spellStart"/>
       <w:r>
         <w:rPr>
           <w:u w:val="single"/>
@@ -10234,7 +10489,11 @@
         <w:t>mai</w:t>
       </w:r>
       <w:r>
-        <w:t xml:space="preserve">l, </w:t>
+        <w:t>l</w:t>
+      </w:r>
+      <w:proofErr w:type="spellEnd"/>
+      <w:r>
+        <w:t xml:space="preserve">, </w:t>
       </w:r>
       <w:r>
         <w:t>diagnosis, prescriptions)</w:t>
@@ -10249,6 +10508,7 @@
         </w:numPr>
         <w:spacing w:line="276" w:lineRule="auto"/>
       </w:pPr>
+      <w:proofErr w:type="spellStart"/>
       <w:r>
         <w:rPr>
           <w:b/>
@@ -10256,6 +10516,7 @@
         </w:rPr>
         <w:t>AppointmentToRooms</w:t>
       </w:r>
+      <w:proofErr w:type="spellEnd"/>
       <w:r>
         <w:rPr>
           <w:b/>
@@ -10266,33 +10527,45 @@
       <w:r>
         <w:t>(</w:t>
       </w:r>
+      <w:proofErr w:type="spellStart"/>
       <w:r>
         <w:rPr>
           <w:u w:val="single"/>
         </w:rPr>
         <w:t>building_name</w:t>
       </w:r>
+      <w:proofErr w:type="spellEnd"/>
       <w:r>
         <w:rPr>
           <w:u w:val="single"/>
         </w:rPr>
-        <w:t>, appointment_u</w:t>
-      </w:r>
+        <w:t xml:space="preserve">, </w:t>
+      </w:r>
+      <w:proofErr w:type="spellStart"/>
       <w:r>
         <w:rPr>
           <w:u w:val="single"/>
         </w:rPr>
+        <w:t>appointment_u</w:t>
+      </w:r>
+      <w:r>
+        <w:rPr>
+          <w:u w:val="single"/>
+        </w:rPr>
         <w:t>id</w:t>
       </w:r>
+      <w:proofErr w:type="spellEnd"/>
       <w:r>
         <w:t xml:space="preserve">, </w:t>
       </w:r>
+      <w:proofErr w:type="spellStart"/>
       <w:r>
         <w:rPr>
           <w:u w:val="single"/>
         </w:rPr>
         <w:t>roomNumber</w:t>
       </w:r>
+      <w:proofErr w:type="spellEnd"/>
       <w:r>
         <w:t>, floor)</w:t>
       </w:r>
@@ -10317,17 +10590,20 @@
         <w:pStyle w:val="BodyA"/>
         <w:spacing w:line="276" w:lineRule="auto"/>
       </w:pPr>
-    </w:p>
-    <w:p>
-      <w:pPr>
-        <w:pStyle w:val="BodyA"/>
-        <w:spacing w:line="276" w:lineRule="auto"/>
-      </w:pPr>
-      <w:r>
-        <w:t>8. Conclusion</w:t>
+      <w:r>
+        <w:tab/>
       </w:r>
       <w:bookmarkStart w:id="14" w:name="_GoBack"/>
       <w:bookmarkEnd w:id="14"/>
+    </w:p>
+    <w:p>
+      <w:pPr>
+        <w:pStyle w:val="BodyA"/>
+        <w:spacing w:line="276" w:lineRule="auto"/>
+      </w:pPr>
+      <w:r>
+        <w:t>8. Conclusion</w:t>
+      </w:r>
     </w:p>
     <w:p>
       <w:pPr>

</xml_diff>